<commit_message>
Classification of Local Climate ... 更新笔记
</commit_message>
<xml_diff>
--- a/Deep Learning/Classification of Local Climate Zones Based on Multiple Earth Observation Data/note.docx
+++ b/Deep Learning/Classification of Local Climate Zones Based on Multiple Earth Observation Data/note.docx
@@ -387,14 +387,7 @@
             <w:rStyle w:val="a3"/>
             <w:rFonts w:ascii="Times New Roman" w:eastAsia="微软雅黑" w:hAnsi="Times New Roman" w:cs="Times New Roman" w:hint="eastAsia"/>
           </w:rPr>
-          <w:t>信</w:t>
-        </w:r>
-        <w:r>
-          <w:rPr>
-            <w:rStyle w:val="a3"/>
-            <w:rFonts w:ascii="Times New Roman" w:eastAsia="微软雅黑" w:hAnsi="Times New Roman" w:cs="Times New Roman" w:hint="eastAsia"/>
-          </w:rPr>
-          <w:t>息</w:t>
+          <w:t>信息</w:t>
         </w:r>
       </w:hyperlink>
       <w:r>
@@ -495,7 +488,7 @@
       <w:pPr>
         <w:ind w:firstLine="435"/>
         <w:rPr>
-          <w:rFonts w:ascii="Times New Roman" w:eastAsia="微软雅黑" w:hAnsi="Times New Roman" w:cs="Times New Roman" w:hint="eastAsia"/>
+          <w:rFonts w:ascii="Times New Roman" w:eastAsia="微软雅黑" w:hAnsi="Times New Roman" w:cs="Times New Roman"/>
         </w:rPr>
       </w:pPr>
       <w:r>
@@ -693,8 +686,6 @@
           <w:rFonts w:ascii="Times New Roman" w:eastAsia="微软雅黑" w:hAnsi="Times New Roman" w:cs="Times New Roman"/>
         </w:rPr>
       </w:pPr>
-      <w:bookmarkStart w:id="0" w:name="_GoBack"/>
-      <w:bookmarkEnd w:id="0"/>
       <w:r>
         <w:rPr>
           <w:noProof/>
@@ -738,11 +729,82 @@
     </w:p>
     <w:p>
       <w:pPr>
-        <w:ind w:firstLine="435"/>
-        <w:rPr>
-          <w:rFonts w:ascii="Times New Roman" w:eastAsia="微软雅黑" w:hAnsi="Times New Roman" w:cs="Times New Roman" w:hint="eastAsia"/>
-        </w:rPr>
-      </w:pPr>
+        <w:rPr>
+          <w:rFonts w:ascii="Times New Roman" w:eastAsia="微软雅黑" w:hAnsi="Times New Roman" w:cs="Times New Roman"/>
+        </w:rPr>
+      </w:pPr>
+    </w:p>
+    <w:p>
+      <w:pPr>
+        <w:rPr>
+          <w:rFonts w:ascii="Times New Roman" w:eastAsia="微软雅黑" w:hAnsi="Times New Roman" w:cs="Times New Roman"/>
+          <w:b/>
+        </w:rPr>
+      </w:pPr>
+      <w:r>
+        <w:rPr>
+          <w:rFonts w:ascii="Times New Roman" w:eastAsia="微软雅黑" w:hAnsi="Times New Roman" w:cs="Times New Roman" w:hint="eastAsia"/>
+          <w:b/>
+        </w:rPr>
+        <w:t>结果：</w:t>
+      </w:r>
+    </w:p>
+    <w:p>
+      <w:pPr>
+        <w:rPr>
+          <w:rFonts w:ascii="Times New Roman" w:eastAsia="微软雅黑" w:hAnsi="Times New Roman" w:cs="Times New Roman"/>
+        </w:rPr>
+      </w:pPr>
+      <w:r>
+        <w:rPr>
+          <w:noProof/>
+        </w:rPr>
+        <w:lastRenderedPageBreak/>
+        <w:drawing>
+          <wp:inline distT="0" distB="0" distL="0" distR="0" wp14:anchorId="35D8B107" wp14:editId="60892C08">
+            <wp:extent cx="5274310" cy="3453765"/>
+            <wp:effectExtent l="0" t="0" r="2540" b="0"/>
+            <wp:docPr id="3" name="图片 3"/>
+            <wp:cNvGraphicFramePr>
+              <a:graphicFrameLocks xmlns:a="http://schemas.openxmlformats.org/drawingml/2006/main" noChangeAspect="1"/>
+            </wp:cNvGraphicFramePr>
+            <a:graphic xmlns:a="http://schemas.openxmlformats.org/drawingml/2006/main">
+              <a:graphicData uri="http://schemas.openxmlformats.org/drawingml/2006/picture">
+                <pic:pic xmlns:pic="http://schemas.openxmlformats.org/drawingml/2006/picture">
+                  <pic:nvPicPr>
+                    <pic:cNvPr id="1" name=""/>
+                    <pic:cNvPicPr/>
+                  </pic:nvPicPr>
+                  <pic:blipFill>
+                    <a:blip r:embed="rId7"/>
+                    <a:stretch>
+                      <a:fillRect/>
+                    </a:stretch>
+                  </pic:blipFill>
+                  <pic:spPr>
+                    <a:xfrm>
+                      <a:off x="0" y="0"/>
+                      <a:ext cx="5274310" cy="3453765"/>
+                    </a:xfrm>
+                    <a:prstGeom prst="rect">
+                      <a:avLst/>
+                    </a:prstGeom>
+                  </pic:spPr>
+                </pic:pic>
+              </a:graphicData>
+            </a:graphic>
+          </wp:inline>
+        </w:drawing>
+      </w:r>
+    </w:p>
+    <w:p>
+      <w:pPr>
+        <w:rPr>
+          <w:rFonts w:ascii="Times New Roman" w:eastAsia="微软雅黑" w:hAnsi="Times New Roman" w:cs="Times New Roman" w:hint="eastAsia"/>
+        </w:rPr>
+      </w:pPr>
+      <w:bookmarkStart w:id="0" w:name="_GoBack"/>
+      <w:bookmarkEnd w:id="0"/>
     </w:p>
     <w:sectPr>
       <w:pgSz w:w="11906" w:h="16838"/>

</xml_diff>